<commit_message>
minor edits to report
</commit_message>
<xml_diff>
--- a/Technical Report.docx
+++ b/Technical Report.docx
@@ -20,7 +20,13 @@
         <w:ind w:firstLine="720"/>
       </w:pPr>
       <w:r>
-        <w:t>We decided to create a formula based on our thesis question: at what age do players enter their statistical primes? Are there any indicators to predict when a player is entering their statistical prime? We decided by intuition that a lot of factors go into this such as</w:t>
+        <w:t>We decided to create a formula based on our thesis question: at what age do players enter their statistical prime? Are there any indicators t</w:t>
+      </w:r>
+      <w:r>
+        <w:t>hat</w:t>
+      </w:r>
+      <w:r>
+        <w:t xml:space="preserve"> predict when a player is entering their statistical prime? We decided by intuition that a lot of factors go into this such as</w:t>
       </w:r>
       <w:r>
         <w:t>;</w:t>
@@ -38,7 +44,12 @@
         <w:t>percentile in key</w:t>
       </w:r>
       <w:r>
-        <w:t xml:space="preserve"> statistical categories such as points, rebounds, steals, assists</w:t>
+        <w:t xml:space="preserve"> statistical c</w:t>
+      </w:r>
+      <w:bookmarkStart w:id="0" w:name="_GoBack"/>
+      <w:bookmarkEnd w:id="0"/>
+      <w:r>
+        <w:t>ategories such as points, rebounds, steals, assists</w:t>
       </w:r>
       <w:r>
         <w:t>, or blocks.</w:t>
@@ -53,12 +64,7 @@
         <w:t xml:space="preserve">Extracting the data was perhaps the simplest task. We outlined what parameters we would need to set up in order to run our analysis and looked for data that met the criteria. </w:t>
       </w:r>
       <w:r>
-        <w:t xml:space="preserve">Fortunately, there is a lot of NBA data available for free and while most of it is not too useful, we found the data we were looking for. Using Kaggle, the csv formatted data we needed was readily available for transformation. We did try to use API sources for data but that was </w:t>
-      </w:r>
-      <w:bookmarkStart w:id="0" w:name="_GoBack"/>
-      <w:bookmarkEnd w:id="0"/>
-      <w:r>
-        <w:t>extremely similar to the csv data we already we had so we opted not to use the API source available.</w:t>
+        <w:t>Fortunately, there is a lot of NBA data available for free and while most of it is not too useful, we found the data we were looking for. Using Kaggle, the csv formatted data we needed was readily available for transformation. We did try to use API sources for data but that was extremely similar to the csv data we already we had so we opted not to use the API source available.</w:t>
       </w:r>
     </w:p>
     <w:p>
@@ -86,11 +92,9 @@
       <w:r>
         <w:t xml:space="preserve">We used two csv files, player of the week data and </w:t>
       </w:r>
-      <w:proofErr w:type="spellStart"/>
-      <w:r>
-        <w:t>nba</w:t>
-      </w:r>
-      <w:proofErr w:type="spellEnd"/>
+      <w:r>
+        <w:t>NBA</w:t>
+      </w:r>
       <w:r>
         <w:t xml:space="preserve"> data dating back to 1950. With all the available categories and more, we decided that the best way to measure a player stepping into their prime would be defined by their best increase in production on a year to year basis. To calculate this, we added new columns calculating the z-scores </w:t>
       </w:r>
@@ -961,7 +965,7 @@
 </file>
 
 <file path=customXml/itemProps1.xml><?xml version="1.0" encoding="utf-8"?>
-<ds:datastoreItem xmlns:ds="http://schemas.openxmlformats.org/officeDocument/2006/customXml" ds:itemID="{D6F62FAA-5081-4094-80CD-674FA8D4E0A2}">
+<ds:datastoreItem xmlns:ds="http://schemas.openxmlformats.org/officeDocument/2006/customXml" ds:itemID="{889C2BF6-9239-D14B-A0C2-0E66C1E66AF9}">
   <ds:schemaRefs>
     <ds:schemaRef ds:uri="http://schemas.openxmlformats.org/officeDocument/2006/bibliography"/>
   </ds:schemaRefs>

</xml_diff>